<commit_message>
finished to rename Cube in VS2022 through the live connection SSAS
</commit_message>
<xml_diff>
--- a/BISolutionPlan.docx
+++ b/BISolutionPlan.docx
@@ -34299,8 +34299,22 @@
         <w:rPr>
           <w:rStyle w:val="IntenseEmphasis"/>
         </w:rPr>
-        <w:t>CubeOrders</w:t>
+        <w:t>Cube</w:t>
       </w:r>
+      <w:r>
+        <w:rPr>
+          <w:rStyle w:val="IntenseEmphasis"/>
+        </w:rPr>
+        <w:t>Northwind</w:t>
+      </w:r>
+      <w:r>
+        <w:rPr>
+          <w:rStyle w:val="IntenseEmphasis"/>
+        </w:rPr>
+        <w:t>Orders</w:t>
+      </w:r>
+      <w:bookmarkStart w:id="0" w:name="_GoBack"/>
+      <w:bookmarkEnd w:id="0"/>
       <w:proofErr w:type="spellEnd"/>
     </w:p>
     <w:p>
@@ -38436,8 +38450,6 @@
         </w:rPr>
         <w:br w:type="page"/>
       </w:r>
-      <w:bookmarkStart w:id="0" w:name="_GoBack"/>
-      <w:bookmarkEnd w:id="0"/>
     </w:p>
     <w:p>
       <w:pPr>

</xml_diff>